<commit_message>
Save global temps analysis
</commit_message>
<xml_diff>
--- a/Analysis-Docs/global_temperatures_analysis.docx
+++ b/Analysis-Docs/global_temperatures_analysis.docx
@@ -19,6 +19,9 @@
       </w:r>
     </w:p>
     <w:p>
+      <w:pPr>
+        <w:spacing w:after="0"/>
+      </w:pPr>
       <w:r>
         <w:t xml:space="preserve"> &lt;br&gt;</w:t>
       </w:r>
@@ -27,6 +30,27 @@
       <w:pPr>
         <w:spacing w:after="0"/>
       </w:pPr>
+      <w:r>
+        <w:t>This scatter plot shows minimum temperatures, and a linear regression line with a positive trend.  Data points lie on each side, fairly close, no outliers.  Ultimately, data points shift up and onto one side of the line.</w:t>
+      </w:r>
+    </w:p>
+    <w:p/>
+    <w:p>
+      <w:r>
+        <w:t>This scatter plot of land average temperatures shows the familiar grouping of data points around the regression line, but the upward turn of the data points is more pronounced than in the minimum temperatures chart.</w:t>
+      </w:r>
+    </w:p>
+    <w:p/>
+    <w:p>
+      <w:r>
+        <w:t>This scatter plot has the maximum average temperatures within the same period as all the charts.  The linear regression line is closer in appearance to the land average and land ocean average lines than to the land minimum line.</w:t>
+      </w:r>
+    </w:p>
+    <w:p/>
+    <w:p>
+      <w:r>
+        <w:t>This scatter plot has the land ocean average temperatures with a positive linear regression line, and the main takeaway is that the regression lines are similar, moving in the same direction, and have roughly the same appearance.</w:t>
+      </w:r>
     </w:p>
     <w:p/>
     <w:sectPr>

</xml_diff>